<commit_message>
Complete Car Installment and Create PDF file
</commit_message>
<xml_diff>
--- a/WordDocumentCompleting2019/App_Data/DocumentTemplates/CarInstallmentSaleFacilityAgreement.docx
+++ b/WordDocumentCompleting2019/App_Data/DocumentTemplates/CarInstallmentSaleFacilityAgreement.docx
@@ -33,7 +33,6 @@
                 <w:bCs/>
                 <w:sz w:val="18"/>
                 <w:szCs w:val="18"/>
-                <w:rtl/>
               </w:rPr>
             </w:pPr>
           </w:p>
@@ -7278,7 +7277,492 @@
                 <w:sz w:val="20"/>
                 <w:szCs w:val="20"/>
               </w:rPr>
-              <w:t xml:space="preserve">                         </w:t>
+              <w:t xml:space="preserve"> </w:t>
+            </w:r>
+            <w:proofErr w:type="spellStart"/>
+            <w:r>
+              <w:rPr>
+                <w:rFonts w:cs="B Nazanin"/>
+                <w:sz w:val="20"/>
+                <w:szCs w:val="20"/>
+              </w:rPr>
+              <w:t>Aghsati</w:t>
+            </w:r>
+            <w:proofErr w:type="spellEnd"/>
+            <w:r>
+              <w:rPr>
+                <w:rFonts w:cs="B Nazanin" w:hint="cs"/>
+                <w:sz w:val="17"/>
+                <w:szCs w:val="17"/>
+                <w:rtl/>
+              </w:rPr>
+              <w:t>(</w:t>
+            </w:r>
+            <w:r>
+              <w:rPr>
+                <w:rFonts w:cs="B Nazanin"/>
+                <w:sz w:val="17"/>
+                <w:szCs w:val="17"/>
+                <w:rtl/>
+              </w:rPr>
+              <w:t>به حروف</w:t>
+            </w:r>
+            <w:r>
+              <w:rPr>
+                <w:rFonts w:cs="B Nazanin" w:hint="cs"/>
+                <w:sz w:val="17"/>
+                <w:szCs w:val="17"/>
+                <w:rtl/>
+              </w:rPr>
+              <w:t xml:space="preserve">) </w:t>
+            </w:r>
+            <w:r>
+              <w:rPr>
+                <w:rFonts w:cs="B Nazanin"/>
+                <w:sz w:val="17"/>
+                <w:szCs w:val="17"/>
+              </w:rPr>
+              <w:t xml:space="preserve">  </w:t>
+            </w:r>
+            <w:proofErr w:type="spellStart"/>
+            <w:r>
+              <w:rPr>
+                <w:rFonts w:cs="B Nazanin"/>
+                <w:sz w:val="17"/>
+                <w:szCs w:val="17"/>
+              </w:rPr>
+              <w:t>Kol</w:t>
+            </w:r>
+            <w:r>
+              <w:rPr>
+                <w:rFonts w:cs="B Nazanin"/>
+                <w:sz w:val="17"/>
+                <w:szCs w:val="17"/>
+              </w:rPr>
+              <w:t>g</w:t>
+            </w:r>
+            <w:r>
+              <w:rPr>
+                <w:rFonts w:cs="B Nazanin"/>
+                <w:sz w:val="17"/>
+                <w:szCs w:val="17"/>
+              </w:rPr>
+              <w:t>eymat</w:t>
+            </w:r>
+            <w:r>
+              <w:rPr>
+                <w:rFonts w:cs="B Nazanin"/>
+                <w:sz w:val="17"/>
+                <w:szCs w:val="17"/>
+              </w:rPr>
+              <w:t>h</w:t>
+            </w:r>
+            <w:r>
+              <w:rPr>
+                <w:rFonts w:cs="B Nazanin"/>
+                <w:sz w:val="17"/>
+                <w:szCs w:val="17"/>
+              </w:rPr>
+              <w:t>orof</w:t>
+            </w:r>
+            <w:proofErr w:type="spellEnd"/>
+            <w:r>
+              <w:rPr>
+                <w:rFonts w:cs="B Nazanin"/>
+                <w:sz w:val="17"/>
+                <w:szCs w:val="17"/>
+              </w:rPr>
+              <w:t xml:space="preserve">  </w:t>
+            </w:r>
+            <w:r>
+              <w:rPr>
+                <w:rFonts w:cs="B Nazanin" w:hint="cs"/>
+                <w:sz w:val="17"/>
+                <w:szCs w:val="17"/>
+                <w:rtl/>
+              </w:rPr>
+              <w:t>ریال</w:t>
+            </w:r>
+            <w:r>
+              <w:rPr>
+                <w:rFonts w:cs="B Nazanin"/>
+                <w:sz w:val="17"/>
+                <w:szCs w:val="17"/>
+                <w:rtl/>
+              </w:rPr>
+              <w:t xml:space="preserve"> تع</w:t>
+            </w:r>
+            <w:r>
+              <w:rPr>
+                <w:rFonts w:cs="B Nazanin" w:hint="cs"/>
+                <w:sz w:val="17"/>
+                <w:szCs w:val="17"/>
+                <w:rtl/>
+              </w:rPr>
+              <w:t>یی</w:t>
+            </w:r>
+            <w:r>
+              <w:rPr>
+                <w:rFonts w:cs="B Nazanin" w:hint="eastAsia"/>
+                <w:sz w:val="17"/>
+                <w:szCs w:val="17"/>
+                <w:rtl/>
+              </w:rPr>
+              <w:t>ن</w:t>
+            </w:r>
+            <w:r>
+              <w:rPr>
+                <w:rFonts w:cs="B Nazanin"/>
+                <w:sz w:val="17"/>
+                <w:szCs w:val="17"/>
+                <w:rtl/>
+              </w:rPr>
+              <w:t xml:space="preserve"> گرد</w:t>
+            </w:r>
+            <w:r>
+              <w:rPr>
+                <w:rFonts w:cs="B Nazanin" w:hint="cs"/>
+                <w:sz w:val="17"/>
+                <w:szCs w:val="17"/>
+                <w:rtl/>
+              </w:rPr>
+              <w:t>ی</w:t>
+            </w:r>
+            <w:r>
+              <w:rPr>
+                <w:rFonts w:cs="B Nazanin" w:hint="eastAsia"/>
+                <w:sz w:val="17"/>
+                <w:szCs w:val="17"/>
+                <w:rtl/>
+              </w:rPr>
+              <w:t>د</w:t>
+            </w:r>
+            <w:r>
+              <w:rPr>
+                <w:rFonts w:cs="B Nazanin"/>
+                <w:sz w:val="17"/>
+                <w:szCs w:val="17"/>
+                <w:rtl/>
+              </w:rPr>
+              <w:t xml:space="preserve"> که خر</w:t>
+            </w:r>
+            <w:r>
+              <w:rPr>
+                <w:rFonts w:cs="B Nazanin" w:hint="cs"/>
+                <w:sz w:val="17"/>
+                <w:szCs w:val="17"/>
+                <w:rtl/>
+              </w:rPr>
+              <w:t>ی</w:t>
+            </w:r>
+            <w:r>
+              <w:rPr>
+                <w:rFonts w:cs="B Nazanin" w:hint="eastAsia"/>
+                <w:sz w:val="17"/>
+                <w:szCs w:val="17"/>
+                <w:rtl/>
+              </w:rPr>
+              <w:t>دار</w:t>
+            </w:r>
+            <w:r>
+              <w:rPr>
+                <w:rFonts w:cs="B Nazanin"/>
+                <w:sz w:val="17"/>
+                <w:szCs w:val="17"/>
+                <w:rtl/>
+              </w:rPr>
+              <w:t xml:space="preserve"> ضمن قبول آن</w:t>
+            </w:r>
+            <w:r>
+              <w:rPr>
+                <w:rFonts w:cs="B Nazanin" w:hint="cs"/>
+                <w:sz w:val="17"/>
+                <w:szCs w:val="17"/>
+                <w:rtl/>
+              </w:rPr>
+              <w:t xml:space="preserve">، </w:t>
+            </w:r>
+            <w:r>
+              <w:rPr>
+                <w:rFonts w:cs="B Nazanin"/>
+                <w:sz w:val="17"/>
+                <w:szCs w:val="17"/>
+                <w:rtl/>
+              </w:rPr>
+              <w:t xml:space="preserve">مبلغ </w:t>
+            </w:r>
+            <w:r>
+              <w:rPr>
+                <w:rFonts w:cs="B Nazanin" w:hint="cs"/>
+                <w:sz w:val="17"/>
+                <w:szCs w:val="17"/>
+                <w:rtl/>
+              </w:rPr>
+              <w:t>(</w:t>
+            </w:r>
+            <w:r>
+              <w:rPr>
+                <w:rFonts w:cs="B Nazanin"/>
+                <w:sz w:val="17"/>
+                <w:szCs w:val="17"/>
+                <w:rtl/>
+              </w:rPr>
+              <w:t>به عدد</w:t>
+            </w:r>
+            <w:r>
+              <w:rPr>
+                <w:rFonts w:cs="B Nazanin" w:hint="cs"/>
+                <w:sz w:val="17"/>
+                <w:szCs w:val="17"/>
+                <w:rtl/>
+              </w:rPr>
+              <w:t xml:space="preserve">) </w:t>
+            </w:r>
+            <w:proofErr w:type="spellStart"/>
+            <w:r>
+              <w:rPr>
+                <w:rFonts w:cs="B Nazanin"/>
+                <w:sz w:val="17"/>
+                <w:szCs w:val="17"/>
+              </w:rPr>
+              <w:t>Mablaghnaghd</w:t>
+            </w:r>
+            <w:proofErr w:type="spellEnd"/>
+            <w:r>
+              <w:rPr>
+                <w:rFonts w:cs="B Nazanin" w:hint="cs"/>
+                <w:sz w:val="17"/>
+                <w:szCs w:val="17"/>
+                <w:rtl/>
+                <w:lang w:bidi="fa-IR"/>
+              </w:rPr>
+              <w:t xml:space="preserve"> </w:t>
+            </w:r>
+            <w:r>
+              <w:rPr>
+                <w:rFonts w:cs="B Nazanin" w:hint="cs"/>
+                <w:sz w:val="17"/>
+                <w:szCs w:val="17"/>
+                <w:rtl/>
+              </w:rPr>
+              <w:t>(</w:t>
+            </w:r>
+            <w:r>
+              <w:rPr>
+                <w:rFonts w:cs="B Nazanin"/>
+                <w:sz w:val="17"/>
+                <w:szCs w:val="17"/>
+                <w:rtl/>
+              </w:rPr>
+              <w:t>به حروف</w:t>
+            </w:r>
+            <w:r>
+              <w:rPr>
+                <w:rFonts w:cs="B Nazanin" w:hint="cs"/>
+                <w:sz w:val="17"/>
+                <w:szCs w:val="17"/>
+                <w:rtl/>
+              </w:rPr>
+              <w:t>)</w:t>
+            </w:r>
+            <w:r>
+              <w:rPr>
+                <w:rFonts w:cs="B Nazanin"/>
+                <w:sz w:val="17"/>
+                <w:szCs w:val="17"/>
+              </w:rPr>
+              <w:t xml:space="preserve"> </w:t>
+            </w:r>
+            <w:r>
+              <w:rPr>
+                <w:rFonts w:cs="B Nazanin" w:hint="cs"/>
+                <w:sz w:val="17"/>
+                <w:szCs w:val="17"/>
+                <w:rtl/>
+                <w:lang w:bidi="fa-IR"/>
+              </w:rPr>
+              <w:t xml:space="preserve"> </w:t>
+            </w:r>
+            <w:proofErr w:type="spellStart"/>
+            <w:r>
+              <w:rPr>
+                <w:rFonts w:cs="B Nazanin"/>
+                <w:sz w:val="17"/>
+                <w:szCs w:val="17"/>
+                <w:lang w:bidi="fa-IR"/>
+              </w:rPr>
+              <w:t>Mnaghdhorof</w:t>
+            </w:r>
+            <w:proofErr w:type="spellEnd"/>
+            <w:r>
+              <w:rPr>
+                <w:rFonts w:cs="B Nazanin" w:hint="cs"/>
+                <w:sz w:val="17"/>
+                <w:szCs w:val="17"/>
+                <w:rtl/>
+              </w:rPr>
+              <w:t xml:space="preserve"> </w:t>
+            </w:r>
+            <w:r>
+              <w:rPr>
+                <w:rFonts w:cs="B Nazanin"/>
+                <w:sz w:val="17"/>
+                <w:szCs w:val="17"/>
+              </w:rPr>
+              <w:t xml:space="preserve"> </w:t>
+            </w:r>
+            <w:r>
+              <w:rPr>
+                <w:rFonts w:cs="B Nazanin" w:hint="cs"/>
+                <w:sz w:val="17"/>
+                <w:szCs w:val="17"/>
+                <w:rtl/>
+              </w:rPr>
+              <w:t xml:space="preserve">ریال </w:t>
+            </w:r>
+            <w:r>
+              <w:rPr>
+                <w:rFonts w:cs="B Nazanin"/>
+                <w:sz w:val="17"/>
+                <w:szCs w:val="17"/>
+                <w:rtl/>
+              </w:rPr>
+              <w:t>را نقداً در وجه فروشنده</w:t>
+            </w:r>
+            <w:r>
+              <w:rPr>
+                <w:rFonts w:cs="B Nazanin" w:hint="cs"/>
+                <w:sz w:val="17"/>
+                <w:szCs w:val="17"/>
+                <w:rtl/>
+              </w:rPr>
+              <w:t xml:space="preserve"> /</w:t>
+            </w:r>
+            <w:r>
+              <w:rPr>
+                <w:rFonts w:cs="B Nazanin"/>
+                <w:sz w:val="17"/>
+                <w:szCs w:val="17"/>
+                <w:rtl/>
+              </w:rPr>
+              <w:t xml:space="preserve"> ت</w:t>
+            </w:r>
+            <w:r>
+              <w:rPr>
+                <w:rFonts w:cs="B Nazanin" w:hint="cs"/>
+                <w:sz w:val="17"/>
+                <w:szCs w:val="17"/>
+                <w:rtl/>
+              </w:rPr>
+              <w:t>أ</w:t>
+            </w:r>
+            <w:r>
+              <w:rPr>
+                <w:rFonts w:cs="B Nazanin"/>
+                <w:sz w:val="17"/>
+                <w:szCs w:val="17"/>
+                <w:rtl/>
+              </w:rPr>
+              <w:t>م</w:t>
+            </w:r>
+            <w:r>
+              <w:rPr>
+                <w:rFonts w:cs="B Nazanin" w:hint="cs"/>
+                <w:sz w:val="17"/>
+                <w:szCs w:val="17"/>
+                <w:rtl/>
+              </w:rPr>
+              <w:t>ی</w:t>
+            </w:r>
+            <w:r>
+              <w:rPr>
+                <w:rFonts w:cs="B Nazanin" w:hint="eastAsia"/>
+                <w:sz w:val="17"/>
+                <w:szCs w:val="17"/>
+                <w:rtl/>
+              </w:rPr>
+              <w:t>ن‌کننده</w:t>
+            </w:r>
+            <w:r>
+              <w:rPr>
+                <w:rFonts w:cs="B Nazanin" w:hint="cs"/>
+                <w:sz w:val="17"/>
+                <w:szCs w:val="17"/>
+                <w:rtl/>
+              </w:rPr>
+              <w:t>،</w:t>
+            </w:r>
+            <w:r>
+              <w:rPr>
+                <w:rFonts w:cs="B Nazanin"/>
+                <w:sz w:val="17"/>
+                <w:szCs w:val="17"/>
+                <w:rtl/>
+              </w:rPr>
+              <w:t xml:space="preserve"> کالا پرداخت نمود</w:t>
+            </w:r>
+            <w:r>
+              <w:rPr>
+                <w:rFonts w:cs="B Nazanin" w:hint="cs"/>
+                <w:sz w:val="17"/>
+                <w:szCs w:val="17"/>
+                <w:rtl/>
+              </w:rPr>
+              <w:t>ه</w:t>
+            </w:r>
+            <w:r>
+              <w:rPr>
+                <w:rFonts w:cs="B Nazanin"/>
+                <w:sz w:val="17"/>
+                <w:szCs w:val="17"/>
+                <w:rtl/>
+              </w:rPr>
+              <w:t xml:space="preserve"> و متعهد شد مابق</w:t>
+            </w:r>
+            <w:r>
+              <w:rPr>
+                <w:rFonts w:cs="B Nazanin" w:hint="cs"/>
+                <w:sz w:val="17"/>
+                <w:szCs w:val="17"/>
+                <w:rtl/>
+              </w:rPr>
+              <w:t>ی</w:t>
+            </w:r>
+            <w:r>
+              <w:rPr>
+                <w:rFonts w:cs="B Nazanin"/>
+                <w:sz w:val="17"/>
+                <w:szCs w:val="17"/>
+                <w:rtl/>
+              </w:rPr>
+              <w:t xml:space="preserve"> به مبلغ </w:t>
+            </w:r>
+            <w:r>
+              <w:rPr>
+                <w:rFonts w:cs="B Nazanin" w:hint="cs"/>
+                <w:sz w:val="17"/>
+                <w:szCs w:val="17"/>
+                <w:rtl/>
+              </w:rPr>
+              <w:t>(</w:t>
+            </w:r>
+            <w:r>
+              <w:rPr>
+                <w:rFonts w:cs="B Nazanin"/>
+                <w:sz w:val="17"/>
+                <w:szCs w:val="17"/>
+                <w:rtl/>
+              </w:rPr>
+              <w:t>به عدد</w:t>
+            </w:r>
+            <w:r>
+              <w:rPr>
+                <w:rFonts w:cs="B Nazanin" w:hint="cs"/>
+                <w:sz w:val="17"/>
+                <w:szCs w:val="17"/>
+                <w:rtl/>
+              </w:rPr>
+              <w:t xml:space="preserve">) </w:t>
             </w:r>
             <w:r>
               <w:rPr>
@@ -7288,8 +7772,18 @@
                 <w:sz w:val="20"/>
                 <w:szCs w:val="20"/>
               </w:rPr>
-              <w:t xml:space="preserve">  </w:t>
-            </w:r>
+              <w:t xml:space="preserve">   </w:t>
+            </w:r>
+            <w:proofErr w:type="spellStart"/>
+            <w:r>
+              <w:rPr>
+                <w:rFonts w:cs="B Nazanin"/>
+                <w:sz w:val="20"/>
+                <w:szCs w:val="20"/>
+              </w:rPr>
+              <w:t>Mabaghi</w:t>
+            </w:r>
+            <w:proofErr w:type="spellEnd"/>
             <w:r>
               <w:rPr>
                 <w:rFonts w:cs="B Nazanin"/>
@@ -7302,214 +7796,162 @@
             </w:r>
             <w:r>
               <w:rPr>
+                <w:rFonts w:cs="B Nazanin" w:hint="cs"/>
+                <w:sz w:val="17"/>
+                <w:szCs w:val="17"/>
+                <w:rtl/>
+              </w:rPr>
+              <w:t>(</w:t>
+            </w:r>
+            <w:r>
+              <w:rPr>
+                <w:rFonts w:cs="B Nazanin"/>
+                <w:sz w:val="17"/>
+                <w:szCs w:val="17"/>
+                <w:rtl/>
+              </w:rPr>
+              <w:t>و حروف</w:t>
+            </w:r>
+            <w:r>
+              <w:rPr>
+                <w:rFonts w:cs="B Nazanin" w:hint="cs"/>
+                <w:sz w:val="17"/>
+                <w:szCs w:val="17"/>
+                <w:rtl/>
+              </w:rPr>
+              <w:t>)</w:t>
+            </w:r>
+            <w:r>
+              <w:rPr>
+                <w:rFonts w:cs="B Nazanin" w:hint="cs"/>
+                <w:sz w:val="17"/>
+                <w:szCs w:val="17"/>
+                <w:rtl/>
+              </w:rPr>
+              <w:t xml:space="preserve"> </w:t>
+            </w:r>
+            <w:proofErr w:type="spellStart"/>
+            <w:r>
+              <w:rPr>
+                <w:rFonts w:cs="B Nazanin"/>
+                <w:sz w:val="17"/>
+                <w:szCs w:val="17"/>
+              </w:rPr>
+              <w:t>Mabaghihorof</w:t>
+            </w:r>
+            <w:proofErr w:type="spellEnd"/>
+            <w:r>
+              <w:rPr>
+                <w:rFonts w:cs="B Nazanin" w:hint="cs"/>
+                <w:sz w:val="17"/>
+                <w:szCs w:val="17"/>
+                <w:rtl/>
+                <w:lang w:bidi="fa-IR"/>
+              </w:rPr>
+              <w:t xml:space="preserve"> </w:t>
+            </w:r>
+            <w:r>
+              <w:rPr>
+                <w:rFonts w:cs="B Nazanin" w:hint="cs"/>
+                <w:sz w:val="17"/>
+                <w:szCs w:val="17"/>
+                <w:rtl/>
+              </w:rPr>
+              <w:t>ریال</w:t>
+            </w:r>
+            <w:r>
+              <w:rPr>
+                <w:rFonts w:cs="B Nazanin"/>
+                <w:sz w:val="17"/>
+                <w:szCs w:val="17"/>
+                <w:rtl/>
+              </w:rPr>
+              <w:t xml:space="preserve"> را ط</w:t>
+            </w:r>
+            <w:r>
+              <w:rPr>
+                <w:rFonts w:cs="B Nazanin" w:hint="cs"/>
+                <w:sz w:val="17"/>
+                <w:szCs w:val="17"/>
+                <w:rtl/>
+              </w:rPr>
+              <w:t>ی</w:t>
+            </w:r>
+            <w:r>
+              <w:rPr>
+                <w:rFonts w:cs="B Nazanin"/>
+                <w:sz w:val="17"/>
+                <w:szCs w:val="17"/>
+                <w:rtl/>
+              </w:rPr>
+              <w:t xml:space="preserve"> </w:t>
+            </w:r>
+            <w:r>
+              <w:rPr>
+                <w:rFonts w:cs="B Nazanin" w:hint="cs"/>
+                <w:sz w:val="17"/>
+                <w:szCs w:val="17"/>
+                <w:rtl/>
+              </w:rPr>
+              <w:t xml:space="preserve"> </w:t>
+            </w:r>
+            <w:r>
+              <w:rPr>
                 <w:rFonts w:cs="B Nazanin"/>
                 <w:b/>
                 <w:bCs/>
                 <w:sz w:val="20"/>
                 <w:szCs w:val="20"/>
               </w:rPr>
-              <w:t xml:space="preserve">    </w:t>
-            </w:r>
-            <w:r>
-              <w:rPr>
-                <w:rFonts w:cs="B Nazanin" w:hint="cs"/>
-                <w:sz w:val="17"/>
-                <w:szCs w:val="17"/>
-                <w:rtl/>
-              </w:rPr>
-              <w:t>(</w:t>
-            </w:r>
-            <w:r>
-              <w:rPr>
-                <w:rFonts w:cs="B Nazanin"/>
-                <w:sz w:val="17"/>
-                <w:szCs w:val="17"/>
-                <w:rtl/>
-              </w:rPr>
-              <w:t>به حروف</w:t>
-            </w:r>
-            <w:r>
-              <w:rPr>
-                <w:rFonts w:cs="B Nazanin" w:hint="cs"/>
-                <w:sz w:val="17"/>
-                <w:szCs w:val="17"/>
-                <w:rtl/>
-              </w:rPr>
-              <w:t xml:space="preserve">) </w:t>
-            </w:r>
-            <w:r>
-              <w:rPr>
-                <w:rFonts w:cs="B Nazanin"/>
-                <w:sz w:val="17"/>
-                <w:szCs w:val="17"/>
-              </w:rPr>
-              <w:t xml:space="preserve">  </w:t>
-            </w:r>
-            <w:proofErr w:type="spellStart"/>
-            <w:r>
-              <w:rPr>
-                <w:rFonts w:cs="B Nazanin"/>
-                <w:sz w:val="17"/>
-                <w:szCs w:val="17"/>
-              </w:rPr>
-              <w:t>KolGeymatHorof</w:t>
-            </w:r>
-            <w:proofErr w:type="spellEnd"/>
-            <w:r>
-              <w:rPr>
-                <w:rFonts w:cs="B Nazanin"/>
-                <w:sz w:val="17"/>
-                <w:szCs w:val="17"/>
-              </w:rPr>
-              <w:t xml:space="preserve">  </w:t>
-            </w:r>
-            <w:r>
-              <w:rPr>
-                <w:rFonts w:cs="B Nazanin" w:hint="cs"/>
-                <w:sz w:val="17"/>
-                <w:szCs w:val="17"/>
-                <w:rtl/>
-              </w:rPr>
-              <w:t>ریال</w:t>
-            </w:r>
-            <w:r>
-              <w:rPr>
-                <w:rFonts w:cs="B Nazanin"/>
-                <w:sz w:val="17"/>
-                <w:szCs w:val="17"/>
-                <w:rtl/>
-              </w:rPr>
-              <w:t xml:space="preserve"> تع</w:t>
-            </w:r>
-            <w:r>
-              <w:rPr>
-                <w:rFonts w:cs="B Nazanin" w:hint="cs"/>
-                <w:sz w:val="17"/>
-                <w:szCs w:val="17"/>
-                <w:rtl/>
-              </w:rPr>
-              <w:t>یی</w:t>
-            </w:r>
-            <w:r>
-              <w:rPr>
-                <w:rFonts w:cs="B Nazanin" w:hint="eastAsia"/>
-                <w:sz w:val="17"/>
-                <w:szCs w:val="17"/>
-                <w:rtl/>
-              </w:rPr>
-              <w:t>ن</w:t>
-            </w:r>
-            <w:r>
-              <w:rPr>
-                <w:rFonts w:cs="B Nazanin"/>
-                <w:sz w:val="17"/>
-                <w:szCs w:val="17"/>
-                <w:rtl/>
-              </w:rPr>
-              <w:t xml:space="preserve"> گرد</w:t>
-            </w:r>
-            <w:r>
-              <w:rPr>
-                <w:rFonts w:cs="B Nazanin" w:hint="cs"/>
-                <w:sz w:val="17"/>
-                <w:szCs w:val="17"/>
-                <w:rtl/>
-              </w:rPr>
-              <w:t>ی</w:t>
-            </w:r>
-            <w:r>
-              <w:rPr>
-                <w:rFonts w:cs="B Nazanin" w:hint="eastAsia"/>
-                <w:sz w:val="17"/>
-                <w:szCs w:val="17"/>
-                <w:rtl/>
-              </w:rPr>
-              <w:t>د</w:t>
-            </w:r>
-            <w:r>
-              <w:rPr>
-                <w:rFonts w:cs="B Nazanin"/>
-                <w:sz w:val="17"/>
-                <w:szCs w:val="17"/>
-                <w:rtl/>
-              </w:rPr>
-              <w:t xml:space="preserve"> که خر</w:t>
-            </w:r>
-            <w:r>
-              <w:rPr>
-                <w:rFonts w:cs="B Nazanin" w:hint="cs"/>
-                <w:sz w:val="17"/>
-                <w:szCs w:val="17"/>
-                <w:rtl/>
-              </w:rPr>
-              <w:t>ی</w:t>
-            </w:r>
-            <w:r>
-              <w:rPr>
-                <w:rFonts w:cs="B Nazanin" w:hint="eastAsia"/>
-                <w:sz w:val="17"/>
-                <w:szCs w:val="17"/>
-                <w:rtl/>
-              </w:rPr>
-              <w:t>دار</w:t>
-            </w:r>
-            <w:r>
-              <w:rPr>
-                <w:rFonts w:cs="B Nazanin"/>
-                <w:sz w:val="17"/>
-                <w:szCs w:val="17"/>
-                <w:rtl/>
-              </w:rPr>
-              <w:t xml:space="preserve"> ضمن قبول آن</w:t>
-            </w:r>
-            <w:r>
-              <w:rPr>
-                <w:rFonts w:cs="B Nazanin" w:hint="cs"/>
-                <w:sz w:val="17"/>
-                <w:szCs w:val="17"/>
-                <w:rtl/>
-              </w:rPr>
-              <w:t xml:space="preserve">، </w:t>
-            </w:r>
-            <w:r>
-              <w:rPr>
-                <w:rFonts w:cs="B Nazanin"/>
-                <w:sz w:val="17"/>
-                <w:szCs w:val="17"/>
-                <w:rtl/>
-              </w:rPr>
-              <w:t xml:space="preserve">مبلغ </w:t>
-            </w:r>
-            <w:r>
-              <w:rPr>
-                <w:rFonts w:cs="B Nazanin" w:hint="cs"/>
-                <w:sz w:val="17"/>
-                <w:szCs w:val="17"/>
-                <w:rtl/>
-              </w:rPr>
-              <w:t>(</w:t>
-            </w:r>
-            <w:r>
-              <w:rPr>
-                <w:rFonts w:cs="B Nazanin"/>
-                <w:sz w:val="17"/>
-                <w:szCs w:val="17"/>
-                <w:rtl/>
-              </w:rPr>
-              <w:t>به عدد</w:t>
-            </w:r>
-            <w:r>
-              <w:rPr>
-                <w:rFonts w:cs="B Nazanin" w:hint="cs"/>
-                <w:sz w:val="17"/>
-                <w:szCs w:val="17"/>
-                <w:rtl/>
-              </w:rPr>
-              <w:t xml:space="preserve">) </w:t>
-            </w:r>
-            <w:r>
-              <w:rPr>
-                <w:rFonts w:cs="B Nazanin" w:hint="cs"/>
+              <w:t xml:space="preserve">   </w:t>
+            </w:r>
+            <w:r>
+              <w:rPr>
+                <w:rFonts w:cs="B Nazanin"/>
+                <w:sz w:val="20"/>
+                <w:szCs w:val="20"/>
+              </w:rPr>
+              <w:t>Teye</w:t>
+            </w:r>
+            <w:r>
+              <w:rPr>
+                <w:rFonts w:cs="B Nazanin"/>
+                <w:sz w:val="17"/>
+                <w:szCs w:val="17"/>
+                <w:rtl/>
+              </w:rPr>
+              <w:t>قسط به فا</w:t>
+            </w:r>
+            <w:r>
+              <w:rPr>
+                <w:rFonts w:cs="B Nazanin" w:hint="eastAsia"/>
+                <w:sz w:val="17"/>
+                <w:szCs w:val="17"/>
+                <w:rtl/>
+              </w:rPr>
+              <w:t>صله</w:t>
+            </w:r>
+            <w:r>
+              <w:rPr>
+                <w:rFonts w:cs="B Nazanin"/>
+                <w:sz w:val="17"/>
+                <w:szCs w:val="17"/>
+                <w:rtl/>
+              </w:rPr>
+              <w:t xml:space="preserve"> زمان</w:t>
+            </w:r>
+            <w:r>
+              <w:rPr>
+                <w:rFonts w:cs="B Nazanin" w:hint="cs"/>
+                <w:sz w:val="17"/>
+                <w:szCs w:val="17"/>
+                <w:rtl/>
+              </w:rPr>
+              <w:t>ی</w:t>
+            </w:r>
+            <w:r>
+              <w:rPr>
+                <w:rFonts w:cs="B Nazanin"/>
                 <w:sz w:val="17"/>
                 <w:szCs w:val="17"/>
                 <w:rtl/>
@@ -7524,350 +7966,15 @@
                 <w:sz w:val="20"/>
                 <w:szCs w:val="20"/>
               </w:rPr>
-              <w:t xml:space="preserve">                 </w:t>
-            </w:r>
-            <w:r>
-              <w:rPr>
-                <w:rFonts w:cs="B Nazanin" w:hint="cs"/>
-                <w:sz w:val="17"/>
-                <w:szCs w:val="17"/>
-                <w:rtl/>
-              </w:rPr>
-              <w:t>(</w:t>
-            </w:r>
-            <w:r>
-              <w:rPr>
-                <w:rFonts w:cs="B Nazanin"/>
-                <w:sz w:val="17"/>
-                <w:szCs w:val="17"/>
-                <w:rtl/>
-              </w:rPr>
-              <w:t>به حروف</w:t>
-            </w:r>
-            <w:r>
-              <w:rPr>
-                <w:rFonts w:cs="B Nazanin" w:hint="cs"/>
-                <w:sz w:val="17"/>
-                <w:szCs w:val="17"/>
-                <w:rtl/>
-              </w:rPr>
-              <w:t xml:space="preserve">) </w:t>
-            </w:r>
-            <w:r>
-              <w:rPr>
-                <w:rFonts w:cs="B Nazanin"/>
-                <w:sz w:val="17"/>
-                <w:szCs w:val="17"/>
-              </w:rPr>
-              <w:t xml:space="preserve">                               </w:t>
-            </w:r>
-            <w:r>
-              <w:rPr>
-                <w:rFonts w:cs="B Nazanin" w:hint="cs"/>
-                <w:sz w:val="17"/>
-                <w:szCs w:val="17"/>
-                <w:rtl/>
-              </w:rPr>
-              <w:t xml:space="preserve">ریال </w:t>
-            </w:r>
-            <w:r>
-              <w:rPr>
-                <w:rFonts w:cs="B Nazanin"/>
-                <w:sz w:val="17"/>
-                <w:szCs w:val="17"/>
-                <w:rtl/>
-              </w:rPr>
-              <w:t>را نقداً در وجه فروشنده</w:t>
-            </w:r>
-            <w:r>
-              <w:rPr>
-                <w:rFonts w:cs="B Nazanin" w:hint="cs"/>
-                <w:sz w:val="17"/>
-                <w:szCs w:val="17"/>
-                <w:rtl/>
-              </w:rPr>
-              <w:t xml:space="preserve"> /</w:t>
-            </w:r>
-            <w:r>
-              <w:rPr>
-                <w:rFonts w:cs="B Nazanin"/>
-                <w:sz w:val="17"/>
-                <w:szCs w:val="17"/>
-                <w:rtl/>
-              </w:rPr>
-              <w:t xml:space="preserve"> ت</w:t>
-            </w:r>
-            <w:r>
-              <w:rPr>
-                <w:rFonts w:cs="B Nazanin" w:hint="cs"/>
-                <w:sz w:val="17"/>
-                <w:szCs w:val="17"/>
-                <w:rtl/>
-              </w:rPr>
-              <w:t>أ</w:t>
-            </w:r>
-            <w:r>
-              <w:rPr>
-                <w:rFonts w:cs="B Nazanin"/>
-                <w:sz w:val="17"/>
-                <w:szCs w:val="17"/>
-                <w:rtl/>
-              </w:rPr>
-              <w:t>م</w:t>
-            </w:r>
-            <w:r>
-              <w:rPr>
-                <w:rFonts w:cs="B Nazanin" w:hint="cs"/>
-                <w:sz w:val="17"/>
-                <w:szCs w:val="17"/>
-                <w:rtl/>
-              </w:rPr>
-              <w:t>ی</w:t>
-            </w:r>
-            <w:r>
-              <w:rPr>
-                <w:rFonts w:cs="B Nazanin" w:hint="eastAsia"/>
-                <w:sz w:val="17"/>
-                <w:szCs w:val="17"/>
-                <w:rtl/>
-              </w:rPr>
-              <w:t>ن‌کننده</w:t>
-            </w:r>
-            <w:r>
-              <w:rPr>
-                <w:rFonts w:cs="B Nazanin" w:hint="cs"/>
-                <w:sz w:val="17"/>
-                <w:szCs w:val="17"/>
-                <w:rtl/>
-              </w:rPr>
-              <w:t>،</w:t>
-            </w:r>
-            <w:r>
-              <w:rPr>
-                <w:rFonts w:cs="B Nazanin"/>
-                <w:sz w:val="17"/>
-                <w:szCs w:val="17"/>
-                <w:rtl/>
-              </w:rPr>
-              <w:t xml:space="preserve"> کالا پرداخت نمود</w:t>
-            </w:r>
-            <w:r>
-              <w:rPr>
-                <w:rFonts w:cs="B Nazanin" w:hint="cs"/>
-                <w:sz w:val="17"/>
-                <w:szCs w:val="17"/>
-                <w:rtl/>
-              </w:rPr>
-              <w:t>ه</w:t>
-            </w:r>
-            <w:r>
-              <w:rPr>
-                <w:rFonts w:cs="B Nazanin"/>
-                <w:sz w:val="17"/>
-                <w:szCs w:val="17"/>
-                <w:rtl/>
-              </w:rPr>
-              <w:t xml:space="preserve"> و متعهد شد مابق</w:t>
-            </w:r>
-            <w:r>
-              <w:rPr>
-                <w:rFonts w:cs="B Nazanin" w:hint="cs"/>
-                <w:sz w:val="17"/>
-                <w:szCs w:val="17"/>
-                <w:rtl/>
-              </w:rPr>
-              <w:t>ی</w:t>
-            </w:r>
-            <w:r>
-              <w:rPr>
-                <w:rFonts w:cs="B Nazanin"/>
-                <w:sz w:val="17"/>
-                <w:szCs w:val="17"/>
-                <w:rtl/>
-              </w:rPr>
-              <w:t xml:space="preserve"> به مبلغ </w:t>
-            </w:r>
-            <w:r>
-              <w:rPr>
-                <w:rFonts w:cs="B Nazanin" w:hint="cs"/>
-                <w:sz w:val="17"/>
-                <w:szCs w:val="17"/>
-                <w:rtl/>
-              </w:rPr>
-              <w:t>(</w:t>
-            </w:r>
-            <w:r>
-              <w:rPr>
-                <w:rFonts w:cs="B Nazanin"/>
-                <w:sz w:val="17"/>
-                <w:szCs w:val="17"/>
-                <w:rtl/>
-              </w:rPr>
-              <w:t>به عدد</w:t>
-            </w:r>
-            <w:r>
-              <w:rPr>
-                <w:rFonts w:cs="B Nazanin" w:hint="cs"/>
-                <w:sz w:val="17"/>
-                <w:szCs w:val="17"/>
-                <w:rtl/>
-              </w:rPr>
-              <w:t xml:space="preserve">) </w:t>
-            </w:r>
-            <w:r>
-              <w:rPr>
-                <w:rFonts w:cs="B Nazanin"/>
-                <w:b/>
-                <w:bCs/>
+              <w:t xml:space="preserve"> </w:t>
+            </w:r>
+            <w:r>
+              <w:rPr>
+                <w:rFonts w:cs="B Nazanin"/>
                 <w:sz w:val="20"/>
                 <w:szCs w:val="20"/>
               </w:rPr>
-              <w:t xml:space="preserve">                        </w:t>
-            </w:r>
-            <w:r>
-              <w:rPr>
-                <w:rFonts w:cs="B Nazanin" w:hint="cs"/>
-                <w:sz w:val="17"/>
-                <w:szCs w:val="17"/>
-                <w:rtl/>
-              </w:rPr>
-              <w:t>(</w:t>
-            </w:r>
-            <w:r>
-              <w:rPr>
-                <w:rFonts w:cs="B Nazanin"/>
-                <w:sz w:val="17"/>
-                <w:szCs w:val="17"/>
-                <w:rtl/>
-              </w:rPr>
-              <w:t>و حروف</w:t>
-            </w:r>
-            <w:r>
-              <w:rPr>
-                <w:rFonts w:cs="B Nazanin" w:hint="cs"/>
-                <w:sz w:val="17"/>
-                <w:szCs w:val="17"/>
-                <w:rtl/>
-              </w:rPr>
-              <w:t xml:space="preserve">) </w:t>
-            </w:r>
-            <w:r>
-              <w:rPr>
-                <w:rFonts w:cs="B Nazanin"/>
-                <w:sz w:val="17"/>
-                <w:szCs w:val="17"/>
-              </w:rPr>
-              <w:t xml:space="preserve">                                              </w:t>
-            </w:r>
-            <w:r>
-              <w:rPr>
-                <w:rFonts w:cs="B Nazanin" w:hint="cs"/>
-                <w:sz w:val="17"/>
-                <w:szCs w:val="17"/>
-                <w:rtl/>
-              </w:rPr>
-              <w:t>ریال</w:t>
-            </w:r>
-            <w:r>
-              <w:rPr>
-                <w:rFonts w:cs="B Nazanin"/>
-                <w:sz w:val="17"/>
-                <w:szCs w:val="17"/>
-                <w:rtl/>
-              </w:rPr>
-              <w:t xml:space="preserve"> را ط</w:t>
-            </w:r>
-            <w:r>
-              <w:rPr>
-                <w:rFonts w:cs="B Nazanin" w:hint="cs"/>
-                <w:sz w:val="17"/>
-                <w:szCs w:val="17"/>
-                <w:rtl/>
-              </w:rPr>
-              <w:t>ی</w:t>
-            </w:r>
-            <w:r>
-              <w:rPr>
-                <w:rFonts w:cs="B Nazanin"/>
-                <w:sz w:val="17"/>
-                <w:szCs w:val="17"/>
-                <w:rtl/>
-              </w:rPr>
-              <w:t xml:space="preserve"> </w:t>
-            </w:r>
-            <w:r>
-              <w:rPr>
-                <w:rFonts w:cs="B Nazanin" w:hint="cs"/>
-                <w:sz w:val="17"/>
-                <w:szCs w:val="17"/>
-                <w:rtl/>
-              </w:rPr>
-              <w:t xml:space="preserve"> </w:t>
-            </w:r>
-            <w:r>
-              <w:rPr>
-                <w:rFonts w:cs="B Nazanin"/>
-                <w:b/>
-                <w:bCs/>
-                <w:sz w:val="20"/>
-                <w:szCs w:val="20"/>
-              </w:rPr>
-              <w:t xml:space="preserve">           </w:t>
-            </w:r>
-            <w:r>
-              <w:rPr>
-                <w:rFonts w:cs="B Nazanin"/>
-                <w:sz w:val="17"/>
-                <w:szCs w:val="17"/>
-                <w:rtl/>
-              </w:rPr>
-              <w:t>قسط به فا</w:t>
-            </w:r>
-            <w:r>
-              <w:rPr>
-                <w:rFonts w:cs="B Nazanin" w:hint="eastAsia"/>
-                <w:sz w:val="17"/>
-                <w:szCs w:val="17"/>
-                <w:rtl/>
-              </w:rPr>
-              <w:t>صله</w:t>
-            </w:r>
-            <w:r>
-              <w:rPr>
-                <w:rFonts w:cs="B Nazanin"/>
-                <w:sz w:val="17"/>
-                <w:szCs w:val="17"/>
-                <w:rtl/>
-              </w:rPr>
-              <w:t xml:space="preserve"> زمان</w:t>
-            </w:r>
-            <w:r>
-              <w:rPr>
-                <w:rFonts w:cs="B Nazanin" w:hint="cs"/>
-                <w:sz w:val="17"/>
-                <w:szCs w:val="17"/>
-                <w:rtl/>
-              </w:rPr>
-              <w:t>ی</w:t>
-            </w:r>
-            <w:r>
-              <w:rPr>
-                <w:rFonts w:cs="B Nazanin"/>
-                <w:sz w:val="17"/>
-                <w:szCs w:val="17"/>
-                <w:rtl/>
-              </w:rPr>
-              <w:t xml:space="preserve"> </w:t>
-            </w:r>
-            <w:r>
-              <w:rPr>
-                <w:rFonts w:cs="B Nazanin"/>
-                <w:b/>
-                <w:bCs/>
-                <w:sz w:val="20"/>
-                <w:szCs w:val="20"/>
-              </w:rPr>
-              <w:t xml:space="preserve">          </w:t>
+              <w:t>Fzamani</w:t>
             </w:r>
             <w:r>
               <w:rPr>
@@ -8078,144 +8185,291 @@
                 <w:szCs w:val="17"/>
                 <w:rtl/>
               </w:rPr>
+              <w:t>)</w:t>
+            </w:r>
+            <w:r>
+              <w:rPr>
+                <w:rFonts w:cs="B Nazanin" w:hint="cs"/>
+                <w:sz w:val="17"/>
+                <w:szCs w:val="17"/>
+                <w:rtl/>
+              </w:rPr>
+              <w:t xml:space="preserve"> </w:t>
+            </w:r>
+            <w:proofErr w:type="spellStart"/>
+            <w:r>
+              <w:rPr>
+                <w:rFonts w:cs="B Nazanin"/>
+                <w:sz w:val="17"/>
+                <w:szCs w:val="17"/>
+              </w:rPr>
+              <w:t>Avalinghest</w:t>
+            </w:r>
+            <w:proofErr w:type="spellEnd"/>
+            <w:r>
+              <w:rPr>
+                <w:rFonts w:cs="B Nazanin" w:hint="cs"/>
+                <w:sz w:val="17"/>
+                <w:szCs w:val="17"/>
+                <w:rtl/>
+              </w:rPr>
+              <w:t xml:space="preserve"> (</w:t>
+            </w:r>
+            <w:r>
+              <w:rPr>
+                <w:rFonts w:cs="B Nazanin"/>
+                <w:sz w:val="17"/>
+                <w:szCs w:val="17"/>
+                <w:rtl/>
+              </w:rPr>
+              <w:t>به حروف</w:t>
+            </w:r>
+            <w:r>
+              <w:rPr>
+                <w:rFonts w:cs="B Nazanin" w:hint="cs"/>
+                <w:sz w:val="17"/>
+                <w:szCs w:val="17"/>
+                <w:rtl/>
+              </w:rPr>
               <w:t xml:space="preserve">) </w:t>
             </w:r>
             <w:r>
               <w:rPr>
                 <w:rFonts w:cs="B Nazanin"/>
+                <w:sz w:val="17"/>
+                <w:szCs w:val="17"/>
+              </w:rPr>
+              <w:t xml:space="preserve"> </w:t>
+            </w:r>
+            <w:proofErr w:type="spellStart"/>
+            <w:r>
+              <w:rPr>
+                <w:rFonts w:cs="B Nazanin"/>
+                <w:sz w:val="17"/>
+                <w:szCs w:val="17"/>
+              </w:rPr>
+              <w:t>Avalinghesthorof</w:t>
+            </w:r>
+            <w:proofErr w:type="spellEnd"/>
+            <w:r>
+              <w:rPr>
+                <w:rFonts w:cs="B Nazanin"/>
+                <w:sz w:val="17"/>
+                <w:szCs w:val="17"/>
+              </w:rPr>
+              <w:t xml:space="preserve"> </w:t>
+            </w:r>
+            <w:r>
+              <w:rPr>
+                <w:rFonts w:cs="B Nazanin" w:hint="cs"/>
+                <w:sz w:val="17"/>
+                <w:szCs w:val="17"/>
+                <w:rtl/>
+              </w:rPr>
+              <w:t>هزار ریال</w:t>
+            </w:r>
+            <w:r>
+              <w:rPr>
+                <w:rFonts w:cs="B Nazanin" w:hint="cs"/>
+                <w:sz w:val="17"/>
+                <w:szCs w:val="17"/>
+                <w:rtl/>
+              </w:rPr>
+              <w:t xml:space="preserve"> </w:t>
+            </w:r>
+            <w:r>
+              <w:rPr>
+                <w:rFonts w:cs="B Nazanin" w:hint="cs"/>
+                <w:sz w:val="17"/>
+                <w:szCs w:val="17"/>
+                <w:rtl/>
+              </w:rPr>
+              <w:t>که</w:t>
+            </w:r>
+            <w:r>
+              <w:rPr>
+                <w:rFonts w:cs="B Nazanin"/>
+                <w:sz w:val="17"/>
+                <w:szCs w:val="17"/>
+                <w:rtl/>
+              </w:rPr>
+              <w:t xml:space="preserve"> سررس</w:t>
+            </w:r>
+            <w:r>
+              <w:rPr>
+                <w:rFonts w:cs="B Nazanin" w:hint="cs"/>
+                <w:sz w:val="17"/>
+                <w:szCs w:val="17"/>
+                <w:rtl/>
+              </w:rPr>
+              <w:t>ی</w:t>
+            </w:r>
+            <w:r>
+              <w:rPr>
+                <w:rFonts w:cs="B Nazanin" w:hint="eastAsia"/>
+                <w:sz w:val="17"/>
+                <w:szCs w:val="17"/>
+                <w:rtl/>
+              </w:rPr>
+              <w:t>د</w:t>
+            </w:r>
+            <w:r>
+              <w:rPr>
+                <w:rFonts w:cs="B Nazanin"/>
+                <w:sz w:val="17"/>
+                <w:szCs w:val="17"/>
+                <w:rtl/>
+              </w:rPr>
+              <w:t xml:space="preserve"> آن به تار</w:t>
+            </w:r>
+            <w:r>
+              <w:rPr>
+                <w:rFonts w:cs="B Nazanin" w:hint="cs"/>
+                <w:sz w:val="17"/>
+                <w:szCs w:val="17"/>
+                <w:rtl/>
+              </w:rPr>
+              <w:t>ی</w:t>
+            </w:r>
+            <w:r>
+              <w:rPr>
+                <w:rFonts w:cs="B Nazanin" w:hint="eastAsia"/>
+                <w:sz w:val="17"/>
+                <w:szCs w:val="17"/>
+                <w:rtl/>
+              </w:rPr>
+              <w:t>خ</w:t>
+            </w:r>
+            <w:r>
+              <w:rPr>
+                <w:rFonts w:cs="B Nazanin" w:hint="cs"/>
                 <w:b/>
                 <w:bCs/>
                 <w:sz w:val="20"/>
                 <w:szCs w:val="20"/>
-              </w:rPr>
-              <w:t xml:space="preserve">                 </w:t>
-            </w:r>
-            <w:r>
-              <w:rPr>
-                <w:rFonts w:cs="B Nazanin" w:hint="cs"/>
-                <w:sz w:val="17"/>
-                <w:szCs w:val="17"/>
-                <w:rtl/>
-              </w:rPr>
-              <w:t>(</w:t>
-            </w:r>
-            <w:r>
-              <w:rPr>
-                <w:rFonts w:cs="B Nazanin"/>
-                <w:sz w:val="17"/>
-                <w:szCs w:val="17"/>
-                <w:rtl/>
-              </w:rPr>
-              <w:t>به حروف</w:t>
-            </w:r>
-            <w:r>
-              <w:rPr>
-                <w:rFonts w:cs="B Nazanin" w:hint="cs"/>
-                <w:sz w:val="17"/>
-                <w:szCs w:val="17"/>
-                <w:rtl/>
-              </w:rPr>
-              <w:t xml:space="preserve">) </w:t>
-            </w:r>
-            <w:r>
-              <w:rPr>
-                <w:rFonts w:cs="B Nazanin"/>
-                <w:sz w:val="17"/>
-                <w:szCs w:val="17"/>
-              </w:rPr>
-              <w:t xml:space="preserve">                                 </w:t>
-            </w:r>
-            <w:r>
-              <w:rPr>
-                <w:rFonts w:cs="B Nazanin" w:hint="cs"/>
-                <w:sz w:val="17"/>
-                <w:szCs w:val="17"/>
-                <w:rtl/>
-              </w:rPr>
-              <w:t>هزار ریال</w:t>
-            </w:r>
-            <w:r>
-              <w:rPr>
-                <w:rFonts w:cs="B Nazanin" w:hint="cs"/>
-                <w:sz w:val="17"/>
-                <w:szCs w:val="17"/>
                 <w:rtl/>
               </w:rPr>
               <w:t xml:space="preserve"> </w:t>
             </w:r>
             <w:r>
               <w:rPr>
-                <w:rFonts w:cs="B Nazanin" w:hint="cs"/>
-                <w:sz w:val="17"/>
-                <w:szCs w:val="17"/>
-                <w:rtl/>
-              </w:rPr>
-              <w:t>که</w:t>
-            </w:r>
-            <w:r>
-              <w:rPr>
-                <w:rFonts w:cs="B Nazanin"/>
-                <w:sz w:val="17"/>
-                <w:szCs w:val="17"/>
-                <w:rtl/>
-              </w:rPr>
-              <w:t xml:space="preserve"> سررس</w:t>
-            </w:r>
-            <w:r>
-              <w:rPr>
-                <w:rFonts w:cs="B Nazanin" w:hint="cs"/>
-                <w:sz w:val="17"/>
-                <w:szCs w:val="17"/>
-                <w:rtl/>
-              </w:rPr>
-              <w:t>ی</w:t>
-            </w:r>
-            <w:r>
-              <w:rPr>
-                <w:rFonts w:cs="B Nazanin" w:hint="eastAsia"/>
-                <w:sz w:val="17"/>
-                <w:szCs w:val="17"/>
-                <w:rtl/>
-              </w:rPr>
-              <w:t>د</w:t>
-            </w:r>
-            <w:r>
-              <w:rPr>
-                <w:rFonts w:cs="B Nazanin"/>
-                <w:sz w:val="17"/>
-                <w:szCs w:val="17"/>
-                <w:rtl/>
-              </w:rPr>
-              <w:t xml:space="preserve"> آن به تار</w:t>
-            </w:r>
-            <w:r>
-              <w:rPr>
-                <w:rFonts w:cs="B Nazanin" w:hint="cs"/>
-                <w:sz w:val="17"/>
-                <w:szCs w:val="17"/>
-                <w:rtl/>
-              </w:rPr>
-              <w:t>ی</w:t>
-            </w:r>
-            <w:r>
-              <w:rPr>
-                <w:rFonts w:cs="B Nazanin" w:hint="eastAsia"/>
-                <w:sz w:val="17"/>
-                <w:szCs w:val="17"/>
-                <w:rtl/>
-              </w:rPr>
-              <w:t>خ</w:t>
-            </w:r>
-            <w:r>
-              <w:rPr>
-                <w:rFonts w:cs="B Nazanin" w:hint="cs"/>
+                <w:rFonts w:cs="B Nazanin"/>
                 <w:b/>
                 <w:bCs/>
                 <w:sz w:val="20"/>
                 <w:szCs w:val="20"/>
+              </w:rPr>
+              <w:t xml:space="preserve">   </w:t>
+            </w:r>
+            <w:proofErr w:type="spellStart"/>
+            <w:r>
+              <w:rPr>
+                <w:rFonts w:cs="B Nazanin"/>
+                <w:sz w:val="20"/>
+                <w:szCs w:val="20"/>
+              </w:rPr>
+              <w:t>Sarresiddate</w:t>
+            </w:r>
+            <w:proofErr w:type="spellEnd"/>
+            <w:r>
+              <w:rPr>
+                <w:rFonts w:cs="B Nazanin"/>
+                <w:sz w:val="17"/>
+                <w:szCs w:val="17"/>
+                <w:rtl/>
+              </w:rPr>
+              <w:t>م</w:t>
+            </w:r>
+            <w:r>
+              <w:rPr>
+                <w:rFonts w:cs="B Nazanin" w:hint="cs"/>
+                <w:sz w:val="17"/>
+                <w:szCs w:val="17"/>
+                <w:rtl/>
+              </w:rPr>
+              <w:t>ی</w:t>
+            </w:r>
+            <w:r>
+              <w:rPr>
+                <w:rFonts w:cs="B Nazanin"/>
+                <w:sz w:val="17"/>
+                <w:szCs w:val="17"/>
+                <w:rtl/>
+              </w:rPr>
+              <w:softHyphen/>
+              <w:t>باشد</w:t>
+            </w:r>
+            <w:r>
+              <w:rPr>
+                <w:rFonts w:cs="B Nazanin"/>
+                <w:sz w:val="17"/>
+                <w:szCs w:val="17"/>
+                <w:rtl/>
+              </w:rPr>
+              <w:t xml:space="preserve"> و اقساط بعد</w:t>
+            </w:r>
+            <w:r>
+              <w:rPr>
+                <w:rFonts w:cs="B Nazanin" w:hint="cs"/>
+                <w:sz w:val="17"/>
+                <w:szCs w:val="17"/>
+                <w:rtl/>
+              </w:rPr>
+              <w:t>ی</w:t>
+            </w:r>
+            <w:r>
+              <w:rPr>
+                <w:rFonts w:cs="B Nazanin"/>
+                <w:sz w:val="17"/>
+                <w:szCs w:val="17"/>
                 <w:rtl/>
               </w:rPr>
               <w:t xml:space="preserve"> </w:t>
+            </w:r>
+            <w:r>
+              <w:rPr>
+                <w:rFonts w:cs="B Nazanin" w:hint="cs"/>
+                <w:sz w:val="17"/>
+                <w:szCs w:val="17"/>
+                <w:rtl/>
+              </w:rPr>
+              <w:t>(</w:t>
+            </w:r>
+            <w:r>
+              <w:rPr>
+                <w:rFonts w:cs="B Nazanin"/>
+                <w:sz w:val="17"/>
+                <w:szCs w:val="17"/>
+                <w:rtl/>
+              </w:rPr>
+              <w:t>به</w:t>
+            </w:r>
+            <w:r>
+              <w:rPr>
+                <w:rFonts w:cs="B Nazanin"/>
+                <w:sz w:val="17"/>
+                <w:szCs w:val="17"/>
+                <w:rtl/>
+              </w:rPr>
+              <w:softHyphen/>
+            </w:r>
+            <w:r>
+              <w:rPr>
+                <w:rFonts w:cs="B Nazanin"/>
+                <w:sz w:val="17"/>
+                <w:szCs w:val="17"/>
+                <w:rtl/>
+              </w:rPr>
+              <w:t>عدد</w:t>
+            </w:r>
+            <w:r>
+              <w:rPr>
+                <w:rFonts w:cs="B Nazanin" w:hint="cs"/>
+                <w:sz w:val="17"/>
+                <w:szCs w:val="17"/>
+                <w:rtl/>
+              </w:rPr>
+              <w:t>)</w:t>
             </w:r>
             <w:r>
               <w:rPr>
@@ -8225,99 +8479,18 @@
                 <w:sz w:val="20"/>
                 <w:szCs w:val="20"/>
               </w:rPr>
-              <w:t xml:space="preserve">                         </w:t>
-            </w:r>
-            <w:r>
-              <w:rPr>
-                <w:rFonts w:cs="B Nazanin"/>
-                <w:sz w:val="17"/>
-                <w:szCs w:val="17"/>
-                <w:rtl/>
-              </w:rPr>
-              <w:t>م</w:t>
-            </w:r>
-            <w:r>
-              <w:rPr>
-                <w:rFonts w:cs="B Nazanin" w:hint="cs"/>
-                <w:sz w:val="17"/>
-                <w:szCs w:val="17"/>
-                <w:rtl/>
-              </w:rPr>
-              <w:t>ی</w:t>
-            </w:r>
-            <w:r>
-              <w:rPr>
-                <w:rFonts w:cs="B Nazanin"/>
-                <w:sz w:val="17"/>
-                <w:szCs w:val="17"/>
-                <w:rtl/>
-              </w:rPr>
-              <w:softHyphen/>
-              <w:t>باشد و اقساط بعد</w:t>
-            </w:r>
-            <w:r>
-              <w:rPr>
-                <w:rFonts w:cs="B Nazanin" w:hint="cs"/>
-                <w:sz w:val="17"/>
-                <w:szCs w:val="17"/>
-                <w:rtl/>
-              </w:rPr>
-              <w:t>ی</w:t>
-            </w:r>
-            <w:r>
-              <w:rPr>
-                <w:rFonts w:cs="B Nazanin"/>
-                <w:sz w:val="17"/>
-                <w:szCs w:val="17"/>
-                <w:rtl/>
-              </w:rPr>
-              <w:t xml:space="preserve"> </w:t>
-            </w:r>
-            <w:r>
-              <w:rPr>
-                <w:rFonts w:cs="B Nazanin" w:hint="cs"/>
-                <w:sz w:val="17"/>
-                <w:szCs w:val="17"/>
-                <w:rtl/>
-              </w:rPr>
-              <w:t>(</w:t>
-            </w:r>
-            <w:r>
-              <w:rPr>
-                <w:rFonts w:cs="B Nazanin"/>
-                <w:sz w:val="17"/>
-                <w:szCs w:val="17"/>
-                <w:rtl/>
-              </w:rPr>
-              <w:t>به</w:t>
-            </w:r>
-            <w:r>
-              <w:rPr>
-                <w:rFonts w:cs="B Nazanin"/>
-                <w:sz w:val="17"/>
-                <w:szCs w:val="17"/>
-                <w:rtl/>
-              </w:rPr>
-              <w:softHyphen/>
-            </w:r>
-            <w:r>
-              <w:rPr>
-                <w:rFonts w:cs="B Nazanin"/>
-                <w:sz w:val="17"/>
-                <w:szCs w:val="17"/>
-                <w:rtl/>
-              </w:rPr>
-              <w:t>عدد</w:t>
-            </w:r>
-            <w:r>
-              <w:rPr>
-                <w:rFonts w:cs="B Nazanin" w:hint="cs"/>
-                <w:sz w:val="17"/>
-                <w:szCs w:val="17"/>
-                <w:rtl/>
-              </w:rPr>
-              <w:t>)</w:t>
-            </w:r>
+              <w:t xml:space="preserve">                  </w:t>
+            </w:r>
+            <w:proofErr w:type="spellStart"/>
+            <w:r>
+              <w:rPr>
+                <w:rFonts w:cs="B Nazanin"/>
+                <w:sz w:val="20"/>
+                <w:szCs w:val="20"/>
+              </w:rPr>
+              <w:t>Aghsatebadi</w:t>
+            </w:r>
+            <w:proofErr w:type="spellEnd"/>
             <w:r>
               <w:rPr>
                 <w:rFonts w:cs="B Nazanin"/>
@@ -8326,20 +8499,11 @@
                 <w:sz w:val="20"/>
                 <w:szCs w:val="20"/>
               </w:rPr>
-              <w:t xml:space="preserve">                   </w:t>
-            </w:r>
-            <w:r>
-              <w:rPr>
-                <w:rFonts w:cs="B Nazanin" w:hint="cs"/>
-                <w:sz w:val="17"/>
-                <w:szCs w:val="17"/>
-                <w:rtl/>
-              </w:rPr>
               <w:t xml:space="preserve"> </w:t>
             </w:r>
             <w:r>
               <w:rPr>
-                <w:rFonts w:cs="B Nazanin"/>
+                <w:rFonts w:cs="B Nazanin" w:hint="cs"/>
                 <w:sz w:val="17"/>
                 <w:szCs w:val="17"/>
                 <w:rtl/>
@@ -8348,6 +8512,15 @@
             </w:r>
             <w:r>
               <w:rPr>
+                <w:rFonts w:cs="B Nazanin"/>
+                <w:sz w:val="17"/>
+                <w:szCs w:val="17"/>
+                <w:rtl/>
+              </w:rPr>
+              <w:t xml:space="preserve"> </w:t>
+            </w:r>
+            <w:r>
+              <w:rPr>
                 <w:rFonts w:cs="B Nazanin" w:hint="cs"/>
                 <w:sz w:val="17"/>
                 <w:szCs w:val="17"/>
@@ -8371,15 +8544,33 @@
                 <w:szCs w:val="17"/>
                 <w:rtl/>
               </w:rPr>
-              <w:t xml:space="preserve">) </w:t>
-            </w:r>
-            <w:r>
-              <w:rPr>
-                <w:rFonts w:cs="B Nazanin"/>
-                <w:sz w:val="17"/>
-                <w:szCs w:val="17"/>
-              </w:rPr>
-              <w:t xml:space="preserve">                                             </w:t>
+              <w:t>)</w:t>
+            </w:r>
+            <w:r>
+              <w:rPr>
+                <w:rFonts w:cs="B Nazanin"/>
+                <w:sz w:val="17"/>
+                <w:szCs w:val="17"/>
+              </w:rPr>
+              <w:t xml:space="preserve">       </w:t>
+            </w:r>
+            <w:proofErr w:type="spellStart"/>
+            <w:r>
+              <w:rPr>
+                <w:rFonts w:cs="B Nazanin"/>
+                <w:sz w:val="17"/>
+                <w:szCs w:val="17"/>
+              </w:rPr>
+              <w:t>Aghsatbadihorof</w:t>
+            </w:r>
+            <w:proofErr w:type="spellEnd"/>
+            <w:r>
+              <w:rPr>
+                <w:rFonts w:cs="B Nazanin"/>
+                <w:sz w:val="17"/>
+                <w:szCs w:val="17"/>
+              </w:rPr>
+              <w:t xml:space="preserve"> </w:t>
             </w:r>
             <w:r>
               <w:rPr>
@@ -8416,8 +8607,26 @@
                 <w:sz w:val="20"/>
                 <w:szCs w:val="20"/>
               </w:rPr>
-              <w:t xml:space="preserve">            </w:t>
-            </w:r>
+              <w:t xml:space="preserve"> </w:t>
+            </w:r>
+            <w:proofErr w:type="spellStart"/>
+            <w:r>
+              <w:rPr>
+                <w:rFonts w:cs="B Nazanin"/>
+                <w:sz w:val="20"/>
+                <w:szCs w:val="20"/>
+              </w:rPr>
+              <w:t>F</w:t>
+            </w:r>
+            <w:r>
+              <w:rPr>
+                <w:rFonts w:cs="B Nazanin"/>
+                <w:sz w:val="20"/>
+                <w:szCs w:val="20"/>
+              </w:rPr>
+              <w:t>aselezamani</w:t>
+            </w:r>
+            <w:proofErr w:type="spellEnd"/>
             <w:r>
               <w:rPr>
                 <w:rFonts w:cs="B Nazanin"/>
@@ -8444,7 +8653,16 @@
                 <w:rtl/>
               </w:rPr>
               <w:softHyphen/>
-              <w:t>باشد و خر</w:t>
+              <w:t>باشد</w:t>
+            </w:r>
+            <w:r>
+              <w:rPr>
+                <w:rFonts w:cs="B Nazanin"/>
+                <w:sz w:val="17"/>
+                <w:szCs w:val="17"/>
+                <w:rtl/>
+              </w:rPr>
+              <w:t xml:space="preserve"> و خر</w:t>
             </w:r>
             <w:r>
               <w:rPr>
@@ -9521,26 +9739,42 @@
                 <w:szCs w:val="17"/>
                 <w:rtl/>
               </w:rPr>
-              <w:t xml:space="preserve"> تعهدات و پرداخت اقساط مبلغ</w:t>
-            </w:r>
-            <w:r>
-              <w:rPr>
-                <w:rFonts w:cs="B Nazanin" w:hint="cs"/>
-                <w:sz w:val="17"/>
-                <w:szCs w:val="17"/>
-                <w:rtl/>
+              <w:t xml:space="preserve"> تعهدات و پرداخت اقساط مبلغ </w:t>
+            </w:r>
+            <w:r>
+              <w:rPr>
+                <w:rFonts w:cs="B Nazanin"/>
+                <w:sz w:val="17"/>
+                <w:szCs w:val="17"/>
               </w:rPr>
               <w:t xml:space="preserve"> </w:t>
             </w:r>
-            <w:r>
-              <w:rPr>
-                <w:rFonts w:cs="B Nazanin"/>
-                <w:sz w:val="17"/>
-                <w:szCs w:val="17"/>
-                <w:rtl/>
-              </w:rPr>
-              <w:t xml:space="preserve"> </w:t>
-            </w:r>
+            <w:proofErr w:type="spellStart"/>
+            <w:r>
+              <w:rPr>
+                <w:rFonts w:cs="B Nazanin"/>
+                <w:sz w:val="20"/>
+                <w:szCs w:val="20"/>
+              </w:rPr>
+              <w:t>M</w:t>
+            </w:r>
+            <w:r>
+              <w:rPr>
+                <w:rFonts w:cs="B Nazanin"/>
+                <w:sz w:val="20"/>
+                <w:szCs w:val="20"/>
+              </w:rPr>
+              <w:t>t</w:t>
+            </w:r>
+            <w:r>
+              <w:rPr>
+                <w:rFonts w:cs="B Nazanin"/>
+                <w:sz w:val="20"/>
+                <w:szCs w:val="20"/>
+              </w:rPr>
+              <w:t>akhir</w:t>
+            </w:r>
+            <w:proofErr w:type="spellEnd"/>
             <w:r>
               <w:rPr>
                 <w:rFonts w:cs="B Nazanin"/>
@@ -9549,7 +9783,7 @@
                 <w:sz w:val="20"/>
                 <w:szCs w:val="20"/>
               </w:rPr>
-              <w:t xml:space="preserve">             </w:t>
+              <w:t xml:space="preserve"> </w:t>
             </w:r>
             <w:r>
               <w:rPr>
@@ -9890,13 +10124,13 @@
               <mc:AlternateContent>
                 <mc:Choice Requires="wps">
                   <w:drawing>
-                    <wp:anchor distT="0" distB="0" distL="114300" distR="114300" simplePos="0" relativeHeight="251659264" behindDoc="0" locked="0" layoutInCell="1" allowOverlap="1" wp14:anchorId="5D2016D7" wp14:editId="7933B214">
+                    <wp:anchor distT="0" distB="0" distL="114300" distR="114300" simplePos="0" relativeHeight="251659264" behindDoc="0" locked="0" layoutInCell="1" allowOverlap="1" wp14:anchorId="5D2016D7" wp14:editId="62E4091F">
                       <wp:simplePos x="0" y="0"/>
                       <wp:positionH relativeFrom="column">
-                        <wp:posOffset>1717015</wp:posOffset>
+                        <wp:posOffset>1716405</wp:posOffset>
                       </wp:positionH>
                       <wp:positionV relativeFrom="paragraph">
-                        <wp:posOffset>317704</wp:posOffset>
+                        <wp:posOffset>363220</wp:posOffset>
                       </wp:positionV>
                       <wp:extent cx="1889185" cy="8626"/>
                       <wp:effectExtent l="0" t="0" r="34925" b="29845"/>
@@ -9939,7 +10173,7 @@
                 </mc:Choice>
                 <mc:Fallback>
                   <w:pict>
-                    <v:line w14:anchorId="0825AE87" id="Straight Connector 4" o:spid="_x0000_s1026" style="position:absolute;flip:y;z-index:251659264;visibility:visible;mso-wrap-style:square;mso-wrap-distance-left:9pt;mso-wrap-distance-top:0;mso-wrap-distance-right:9pt;mso-wrap-distance-bottom:0;mso-position-horizontal:absolute;mso-position-horizontal-relative:text;mso-position-vertical:absolute;mso-position-vertical-relative:text" from="135.2pt,25pt" to="283.95pt,25.7pt" o:gfxdata="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" strokecolor="black [3200]" strokeweight=".5pt">
+                    <v:line w14:anchorId="4035AD0C" id="Straight Connector 4" o:spid="_x0000_s1026" style="position:absolute;flip:y;z-index:251659264;visibility:visible;mso-wrap-style:square;mso-wrap-distance-left:9pt;mso-wrap-distance-top:0;mso-wrap-distance-right:9pt;mso-wrap-distance-bottom:0;mso-position-horizontal:absolute;mso-position-horizontal-relative:text;mso-position-vertical:absolute;mso-position-vertical-relative:text" from="135.15pt,28.6pt" to="283.9pt,29.3pt" o:gfxdata="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" strokecolor="black [3200]" strokeweight=".5pt">
                       <v:stroke joinstyle="miter"/>
                     </v:line>
                   </w:pict>
@@ -12977,6 +13211,38 @@
                       <w:rtl/>
                     </w:rPr>
                   </w:pPr>
+                  <w:proofErr w:type="spellStart"/>
+                  <w:r>
+                    <w:rPr>
+                      <w:rFonts w:cs="B Nazanin"/>
+                      <w:b/>
+                      <w:bCs/>
+                      <w:sz w:val="17"/>
+                      <w:szCs w:val="17"/>
+                    </w:rPr>
+                    <w:t>Sader</w:t>
+                  </w:r>
+                  <w:r>
+                    <w:rPr>
+                      <w:rFonts w:cs="B Nazanin"/>
+                      <w:b/>
+                      <w:bCs/>
+                      <w:sz w:val="17"/>
+                      <w:szCs w:val="17"/>
+                    </w:rPr>
+                    <w:t>name</w:t>
+                  </w:r>
+                  <w:r>
+                    <w:rPr>
+                      <w:rFonts w:cs="B Nazanin"/>
+                      <w:b/>
+                      <w:bCs/>
+                      <w:sz w:val="17"/>
+                      <w:szCs w:val="17"/>
+                    </w:rPr>
+                    <w:t>one</w:t>
+                  </w:r>
+                  <w:proofErr w:type="spellEnd"/>
                 </w:p>
               </w:tc>
               <w:tc>
@@ -12993,11 +13259,21 @@
                       <w:rFonts w:cs="B Nazanin"/>
                       <w:b/>
                       <w:bCs/>
-                      <w:sz w:val="20"/>
-                      <w:szCs w:val="20"/>
+                      <w:sz w:val="16"/>
+                      <w:szCs w:val="16"/>
                       <w:rtl/>
                     </w:rPr>
                   </w:pPr>
+                  <w:r>
+                    <w:rPr>
+                      <w:rFonts w:cs="B Nazanin"/>
+                      <w:b/>
+                      <w:bCs/>
+                      <w:sz w:val="16"/>
+                      <w:szCs w:val="16"/>
+                    </w:rPr>
+                    <w:t>Checkone</w:t>
+                  </w:r>
                 </w:p>
               </w:tc>
               <w:tc>
@@ -13019,6 +13295,18 @@
                       <w:rtl/>
                     </w:rPr>
                   </w:pPr>
+                  <w:proofErr w:type="spellStart"/>
+                  <w:r>
+                    <w:rPr>
+                      <w:rFonts w:cs="B Nazanin"/>
+                      <w:b/>
+                      <w:bCs/>
+                      <w:sz w:val="17"/>
+                      <w:szCs w:val="17"/>
+                    </w:rPr>
+                    <w:t>Mablaghcheckone</w:t>
+                  </w:r>
+                  <w:proofErr w:type="spellEnd"/>
                 </w:p>
               </w:tc>
               <w:tc>
@@ -13035,11 +13323,23 @@
                       <w:rFonts w:cs="B Nazanin"/>
                       <w:b/>
                       <w:bCs/>
-                      <w:sz w:val="20"/>
-                      <w:szCs w:val="20"/>
+                      <w:sz w:val="17"/>
+                      <w:szCs w:val="17"/>
                       <w:rtl/>
                     </w:rPr>
                   </w:pPr>
+                  <w:proofErr w:type="spellStart"/>
+                  <w:r>
+                    <w:rPr>
+                      <w:rFonts w:cs="B Nazanin"/>
+                      <w:b/>
+                      <w:bCs/>
+                      <w:sz w:val="17"/>
+                      <w:szCs w:val="17"/>
+                    </w:rPr>
+                    <w:t>Tarikhone</w:t>
+                  </w:r>
+                  <w:proofErr w:type="spellEnd"/>
                 </w:p>
               </w:tc>
               <w:tc>
@@ -13061,6 +13361,28 @@
                       <w:rtl/>
                     </w:rPr>
                   </w:pPr>
+                  <w:proofErr w:type="spellStart"/>
+                  <w:r>
+                    <w:rPr>
+                      <w:rFonts w:cs="B Nazanin"/>
+                      <w:b/>
+                      <w:bCs/>
+                      <w:sz w:val="18"/>
+                      <w:szCs w:val="18"/>
+                    </w:rPr>
+                    <w:t>S</w:t>
+                  </w:r>
+                  <w:r>
+                    <w:rPr>
+                      <w:rFonts w:cs="B Nazanin"/>
+                      <w:b/>
+                      <w:bCs/>
+                      <w:sz w:val="18"/>
+                      <w:szCs w:val="18"/>
+                    </w:rPr>
+                    <w:t>homarehesabone</w:t>
+                  </w:r>
+                  <w:proofErr w:type="spellEnd"/>
                 </w:p>
               </w:tc>
               <w:tc>
@@ -13082,6 +13404,18 @@
                       <w:rtl/>
                     </w:rPr>
                   </w:pPr>
+                  <w:proofErr w:type="spellStart"/>
+                  <w:r>
+                    <w:rPr>
+                      <w:rFonts w:cs="B Nazanin"/>
+                      <w:b/>
+                      <w:bCs/>
+                      <w:sz w:val="17"/>
+                      <w:szCs w:val="17"/>
+                    </w:rPr>
+                    <w:t>Bankone</w:t>
+                  </w:r>
+                  <w:proofErr w:type="spellEnd"/>
                 </w:p>
               </w:tc>
             </w:tr>
@@ -13107,6 +13441,28 @@
                       <w:rtl/>
                     </w:rPr>
                   </w:pPr>
+                  <w:proofErr w:type="spellStart"/>
+                  <w:r>
+                    <w:rPr>
+                      <w:rFonts w:cs="B Nazanin"/>
+                      <w:b/>
+                      <w:bCs/>
+                      <w:sz w:val="17"/>
+                      <w:szCs w:val="17"/>
+                    </w:rPr>
+                    <w:t>Sadername</w:t>
+                  </w:r>
+                  <w:r>
+                    <w:rPr>
+                      <w:rFonts w:cs="B Nazanin"/>
+                      <w:b/>
+                      <w:bCs/>
+                      <w:sz w:val="17"/>
+                      <w:szCs w:val="17"/>
+                    </w:rPr>
+                    <w:t>two</w:t>
+                  </w:r>
+                  <w:proofErr w:type="spellEnd"/>
                 </w:p>
               </w:tc>
               <w:tc>
@@ -13121,11 +13477,25 @@
                     <w:jc w:val="center"/>
                     <w:rPr>
                       <w:rFonts w:cs="B Nazanin"/>
-                      <w:sz w:val="17"/>
-                      <w:szCs w:val="17"/>
+                      <w:b/>
+                      <w:bCs/>
+                      <w:sz w:val="16"/>
+                      <w:szCs w:val="16"/>
                       <w:rtl/>
                     </w:rPr>
                   </w:pPr>
+                  <w:proofErr w:type="spellStart"/>
+                  <w:r>
+                    <w:rPr>
+                      <w:rFonts w:cs="B Nazanin"/>
+                      <w:b/>
+                      <w:bCs/>
+                      <w:sz w:val="16"/>
+                      <w:szCs w:val="16"/>
+                    </w:rPr>
+                    <w:t>Checktwo</w:t>
+                  </w:r>
+                  <w:proofErr w:type="spellEnd"/>
                 </w:p>
               </w:tc>
               <w:tc>
@@ -13140,11 +13510,25 @@
                     <w:jc w:val="center"/>
                     <w:rPr>
                       <w:rFonts w:cs="B Nazanin"/>
+                      <w:b/>
+                      <w:bCs/>
                       <w:sz w:val="17"/>
                       <w:szCs w:val="17"/>
                       <w:rtl/>
                     </w:rPr>
                   </w:pPr>
+                  <w:proofErr w:type="spellStart"/>
+                  <w:r>
+                    <w:rPr>
+                      <w:rFonts w:cs="B Nazanin"/>
+                      <w:b/>
+                      <w:bCs/>
+                      <w:sz w:val="17"/>
+                      <w:szCs w:val="17"/>
+                    </w:rPr>
+                    <w:t>Mablaghchecktwo</w:t>
+                  </w:r>
+                  <w:proofErr w:type="spellEnd"/>
                 </w:p>
               </w:tc>
               <w:tc>
@@ -13159,11 +13543,25 @@
                     <w:jc w:val="center"/>
                     <w:rPr>
                       <w:rFonts w:cs="B Nazanin"/>
+                      <w:b/>
+                      <w:bCs/>
                       <w:sz w:val="17"/>
                       <w:szCs w:val="17"/>
                       <w:rtl/>
                     </w:rPr>
                   </w:pPr>
+                  <w:proofErr w:type="spellStart"/>
+                  <w:r>
+                    <w:rPr>
+                      <w:rFonts w:cs="B Nazanin"/>
+                      <w:b/>
+                      <w:bCs/>
+                      <w:sz w:val="17"/>
+                      <w:szCs w:val="17"/>
+                    </w:rPr>
+                    <w:t>Tarikhtwo</w:t>
+                  </w:r>
+                  <w:proofErr w:type="spellEnd"/>
                 </w:p>
               </w:tc>
               <w:tc>
@@ -13178,11 +13576,35 @@
                     <w:jc w:val="center"/>
                     <w:rPr>
                       <w:rFonts w:cs="B Nazanin"/>
+                      <w:b/>
+                      <w:bCs/>
                       <w:sz w:val="17"/>
                       <w:szCs w:val="17"/>
                       <w:rtl/>
                     </w:rPr>
                   </w:pPr>
+                  <w:proofErr w:type="spellStart"/>
+                  <w:r>
+                    <w:rPr>
+                      <w:rFonts w:cs="B Nazanin"/>
+                      <w:b/>
+                      <w:bCs/>
+                      <w:sz w:val="17"/>
+                      <w:szCs w:val="17"/>
+                    </w:rPr>
+                    <w:t>S</w:t>
+                  </w:r>
+                  <w:r>
+                    <w:rPr>
+                      <w:rFonts w:cs="B Nazanin"/>
+                      <w:b/>
+                      <w:bCs/>
+                      <w:sz w:val="17"/>
+                      <w:szCs w:val="17"/>
+                    </w:rPr>
+                    <w:t>homarehesabtwo</w:t>
+                  </w:r>
+                  <w:proofErr w:type="spellEnd"/>
                 </w:p>
               </w:tc>
               <w:tc>
@@ -13197,11 +13619,25 @@
                     <w:jc w:val="center"/>
                     <w:rPr>
                       <w:rFonts w:cs="B Nazanin"/>
+                      <w:b/>
+                      <w:bCs/>
                       <w:sz w:val="17"/>
                       <w:szCs w:val="17"/>
                       <w:rtl/>
                     </w:rPr>
                   </w:pPr>
+                  <w:proofErr w:type="spellStart"/>
+                  <w:r>
+                    <w:rPr>
+                      <w:rFonts w:cs="B Nazanin"/>
+                      <w:b/>
+                      <w:bCs/>
+                      <w:sz w:val="17"/>
+                      <w:szCs w:val="17"/>
+                    </w:rPr>
+                    <w:t>Banktwo</w:t>
+                  </w:r>
+                  <w:proofErr w:type="spellEnd"/>
                 </w:p>
               </w:tc>
             </w:tr>
@@ -13227,6 +13663,28 @@
                       <w:rtl/>
                     </w:rPr>
                   </w:pPr>
+                  <w:proofErr w:type="spellStart"/>
+                  <w:r>
+                    <w:rPr>
+                      <w:rFonts w:cs="B Nazanin"/>
+                      <w:b/>
+                      <w:bCs/>
+                      <w:sz w:val="17"/>
+                      <w:szCs w:val="17"/>
+                    </w:rPr>
+                    <w:t>Sadername</w:t>
+                  </w:r>
+                  <w:r>
+                    <w:rPr>
+                      <w:rFonts w:cs="B Nazanin"/>
+                      <w:b/>
+                      <w:bCs/>
+                      <w:sz w:val="17"/>
+                      <w:szCs w:val="17"/>
+                    </w:rPr>
+                    <w:t>three</w:t>
+                  </w:r>
+                  <w:proofErr w:type="spellEnd"/>
                 </w:p>
               </w:tc>
               <w:tc>
@@ -13241,11 +13699,35 @@
                     <w:jc w:val="center"/>
                     <w:rPr>
                       <w:rFonts w:cs="B Nazanin"/>
-                      <w:sz w:val="17"/>
-                      <w:szCs w:val="17"/>
+                      <w:b/>
+                      <w:bCs/>
+                      <w:sz w:val="16"/>
+                      <w:szCs w:val="16"/>
                       <w:rtl/>
                     </w:rPr>
                   </w:pPr>
+                  <w:proofErr w:type="spellStart"/>
+                  <w:r>
+                    <w:rPr>
+                      <w:rFonts w:cs="B Nazanin"/>
+                      <w:b/>
+                      <w:bCs/>
+                      <w:sz w:val="16"/>
+                      <w:szCs w:val="16"/>
+                    </w:rPr>
+                    <w:t>C</w:t>
+                  </w:r>
+                  <w:r>
+                    <w:rPr>
+                      <w:rFonts w:cs="B Nazanin"/>
+                      <w:b/>
+                      <w:bCs/>
+                      <w:sz w:val="16"/>
+                      <w:szCs w:val="16"/>
+                    </w:rPr>
+                    <w:t>heckthree</w:t>
+                  </w:r>
+                  <w:proofErr w:type="spellEnd"/>
                 </w:p>
               </w:tc>
               <w:tc>
@@ -13260,11 +13742,35 @@
                     <w:jc w:val="center"/>
                     <w:rPr>
                       <w:rFonts w:cs="B Nazanin"/>
+                      <w:b/>
+                      <w:bCs/>
                       <w:sz w:val="17"/>
                       <w:szCs w:val="17"/>
                       <w:rtl/>
                     </w:rPr>
                   </w:pPr>
+                  <w:proofErr w:type="spellStart"/>
+                  <w:r>
+                    <w:rPr>
+                      <w:rFonts w:cs="B Nazanin"/>
+                      <w:b/>
+                      <w:bCs/>
+                      <w:sz w:val="17"/>
+                      <w:szCs w:val="17"/>
+                    </w:rPr>
+                    <w:t>M</w:t>
+                  </w:r>
+                  <w:r>
+                    <w:rPr>
+                      <w:rFonts w:cs="B Nazanin"/>
+                      <w:b/>
+                      <w:bCs/>
+                      <w:sz w:val="17"/>
+                      <w:szCs w:val="17"/>
+                    </w:rPr>
+                    <w:t>ablaghcheckthree</w:t>
+                  </w:r>
+                  <w:proofErr w:type="spellEnd"/>
                 </w:p>
               </w:tc>
               <w:tc>
@@ -13279,11 +13785,25 @@
                     <w:jc w:val="center"/>
                     <w:rPr>
                       <w:rFonts w:cs="B Nazanin"/>
+                      <w:b/>
+                      <w:bCs/>
                       <w:sz w:val="17"/>
                       <w:szCs w:val="17"/>
                       <w:rtl/>
                     </w:rPr>
                   </w:pPr>
+                  <w:proofErr w:type="spellStart"/>
+                  <w:r>
+                    <w:rPr>
+                      <w:rFonts w:cs="B Nazanin"/>
+                      <w:b/>
+                      <w:bCs/>
+                      <w:sz w:val="17"/>
+                      <w:szCs w:val="17"/>
+                    </w:rPr>
+                    <w:t>Tarikhthree</w:t>
+                  </w:r>
+                  <w:proofErr w:type="spellEnd"/>
                 </w:p>
               </w:tc>
               <w:tc>
@@ -13298,11 +13818,35 @@
                     <w:jc w:val="center"/>
                     <w:rPr>
                       <w:rFonts w:cs="B Nazanin"/>
+                      <w:b/>
+                      <w:bCs/>
                       <w:sz w:val="17"/>
                       <w:szCs w:val="17"/>
                       <w:rtl/>
                     </w:rPr>
                   </w:pPr>
+                  <w:proofErr w:type="spellStart"/>
+                  <w:r>
+                    <w:rPr>
+                      <w:rFonts w:cs="B Nazanin"/>
+                      <w:b/>
+                      <w:bCs/>
+                      <w:sz w:val="17"/>
+                      <w:szCs w:val="17"/>
+                    </w:rPr>
+                    <w:t>S</w:t>
+                  </w:r>
+                  <w:r>
+                    <w:rPr>
+                      <w:rFonts w:cs="B Nazanin"/>
+                      <w:b/>
+                      <w:bCs/>
+                      <w:sz w:val="17"/>
+                      <w:szCs w:val="17"/>
+                    </w:rPr>
+                    <w:t>homarehesabthree</w:t>
+                  </w:r>
+                  <w:proofErr w:type="spellEnd"/>
                 </w:p>
               </w:tc>
               <w:tc>
@@ -13317,11 +13861,35 @@
                     <w:jc w:val="center"/>
                     <w:rPr>
                       <w:rFonts w:cs="B Nazanin"/>
+                      <w:b/>
+                      <w:bCs/>
                       <w:sz w:val="17"/>
                       <w:szCs w:val="17"/>
                       <w:rtl/>
                     </w:rPr>
                   </w:pPr>
+                  <w:proofErr w:type="spellStart"/>
+                  <w:r>
+                    <w:rPr>
+                      <w:rFonts w:cs="B Nazanin"/>
+                      <w:b/>
+                      <w:bCs/>
+                      <w:sz w:val="17"/>
+                      <w:szCs w:val="17"/>
+                    </w:rPr>
+                    <w:t>B</w:t>
+                  </w:r>
+                  <w:r>
+                    <w:rPr>
+                      <w:rFonts w:cs="B Nazanin"/>
+                      <w:b/>
+                      <w:bCs/>
+                      <w:sz w:val="17"/>
+                      <w:szCs w:val="17"/>
+                    </w:rPr>
+                    <w:t>ankthree</w:t>
+                  </w:r>
+                  <w:proofErr w:type="spellEnd"/>
                 </w:p>
               </w:tc>
             </w:tr>
@@ -19100,7 +19668,36 @@
                 <w:szCs w:val="17"/>
                 <w:rtl/>
               </w:rPr>
-              <w:t xml:space="preserve">)                                                                              </w:t>
+              <w:t xml:space="preserve">)  </w:t>
+            </w:r>
+            <w:proofErr w:type="spellStart"/>
+            <w:r>
+              <w:rPr>
+                <w:rFonts w:cs="B Nazanin"/>
+                <w:sz w:val="17"/>
+                <w:szCs w:val="17"/>
+              </w:rPr>
+              <w:t>Haghbimehhorof</w:t>
+            </w:r>
+            <w:proofErr w:type="spellEnd"/>
+            <w:r>
+              <w:rPr>
+                <w:rFonts w:cs="B Nazanin" w:hint="cs"/>
+                <w:sz w:val="17"/>
+                <w:szCs w:val="17"/>
+                <w:rtl/>
+                <w:lang w:bidi="fa-IR"/>
+              </w:rPr>
+              <w:t xml:space="preserve"> </w:t>
+            </w:r>
+            <w:r>
+              <w:rPr>
+                <w:rFonts w:cs="B Nazanin" w:hint="cs"/>
+                <w:sz w:val="17"/>
+                <w:szCs w:val="17"/>
+                <w:rtl/>
+              </w:rPr>
+              <w:t xml:space="preserve">                                    </w:t>
             </w:r>
             <w:r>
               <w:rPr>
@@ -19163,7 +19760,42 @@
                 <w:szCs w:val="17"/>
                 <w:rtl/>
               </w:rPr>
-              <w:t xml:space="preserve">)                                                               </w:t>
+              <w:t xml:space="preserve">) </w:t>
+            </w:r>
+            <w:proofErr w:type="spellStart"/>
+            <w:r>
+              <w:rPr>
+                <w:rFonts w:cs="B Nazanin"/>
+                <w:sz w:val="17"/>
+                <w:szCs w:val="17"/>
+              </w:rPr>
+              <w:t>Hagh</w:t>
+            </w:r>
+            <w:r>
+              <w:rPr>
+                <w:rFonts w:cs="B Nazanin"/>
+                <w:sz w:val="17"/>
+                <w:szCs w:val="17"/>
+              </w:rPr>
+              <w:t>b</w:t>
+            </w:r>
+            <w:r>
+              <w:rPr>
+                <w:rFonts w:cs="B Nazanin"/>
+                <w:sz w:val="17"/>
+                <w:szCs w:val="17"/>
+              </w:rPr>
+              <w:t>imeh</w:t>
+            </w:r>
+            <w:proofErr w:type="spellEnd"/>
+            <w:r>
+              <w:rPr>
+                <w:rFonts w:cs="B Nazanin" w:hint="cs"/>
+                <w:sz w:val="17"/>
+                <w:szCs w:val="17"/>
+                <w:rtl/>
+              </w:rPr>
+              <w:t xml:space="preserve">                                         </w:t>
             </w:r>
             <w:r>
               <w:rPr>
@@ -19361,7 +19993,37 @@
                 <w:szCs w:val="17"/>
                 <w:rtl/>
               </w:rPr>
-              <w:t xml:space="preserve">(به عدد)                                                       </w:t>
+              <w:t>(به عدد)</w:t>
+            </w:r>
+            <w:r>
+              <w:rPr>
+                <w:rFonts w:cs="B Nazanin" w:hint="cs"/>
+                <w:sz w:val="17"/>
+                <w:szCs w:val="17"/>
+                <w:rtl/>
+                <w:lang w:bidi="fa-IR"/>
+              </w:rPr>
+              <w:t xml:space="preserve"> </w:t>
+            </w:r>
+            <w:proofErr w:type="spellStart"/>
+            <w:r>
+              <w:rPr>
+                <w:rFonts w:cs="B Nazanin"/>
+                <w:sz w:val="17"/>
+                <w:szCs w:val="17"/>
+                <w:lang w:bidi="fa-IR"/>
+              </w:rPr>
+              <w:t>Ghestavalbimeh</w:t>
+            </w:r>
+            <w:proofErr w:type="spellEnd"/>
+            <w:r>
+              <w:rPr>
+                <w:rFonts w:cs="B Nazanin" w:hint="cs"/>
+                <w:sz w:val="17"/>
+                <w:szCs w:val="17"/>
+                <w:rtl/>
+              </w:rPr>
+              <w:t xml:space="preserve">                            </w:t>
             </w:r>
             <w:r>
               <w:rPr>
@@ -19442,7 +20104,26 @@
                 <w:szCs w:val="17"/>
                 <w:rtl/>
               </w:rPr>
-              <w:t xml:space="preserve">)                                                                </w:t>
+              <w:t xml:space="preserve">)  </w:t>
+            </w:r>
+            <w:proofErr w:type="spellStart"/>
+            <w:r>
+              <w:rPr>
+                <w:rFonts w:cs="B Nazanin"/>
+                <w:sz w:val="17"/>
+                <w:szCs w:val="17"/>
+              </w:rPr>
+              <w:t>Ghestavalbimehhorof</w:t>
+            </w:r>
+            <w:proofErr w:type="spellEnd"/>
+            <w:r>
+              <w:rPr>
+                <w:rFonts w:cs="B Nazanin" w:hint="cs"/>
+                <w:sz w:val="17"/>
+                <w:szCs w:val="17"/>
+                <w:rtl/>
+              </w:rPr>
+              <w:t xml:space="preserve">                                 </w:t>
             </w:r>
             <w:r>
               <w:rPr>
@@ -19568,7 +20249,26 @@
                 <w:szCs w:val="17"/>
                 <w:rtl/>
               </w:rPr>
-              <w:t xml:space="preserve">                                   ریال (</w:t>
+              <w:t xml:space="preserve"> </w:t>
+            </w:r>
+            <w:proofErr w:type="spellStart"/>
+            <w:r>
+              <w:rPr>
+                <w:rFonts w:cs="B Nazanin"/>
+                <w:sz w:val="17"/>
+                <w:szCs w:val="17"/>
+              </w:rPr>
+              <w:t>Ghestbimeh</w:t>
+            </w:r>
+            <w:proofErr w:type="spellEnd"/>
+            <w:r>
+              <w:rPr>
+                <w:rFonts w:cs="B Nazanin" w:hint="cs"/>
+                <w:sz w:val="17"/>
+                <w:szCs w:val="17"/>
+                <w:rtl/>
+              </w:rPr>
+              <w:t xml:space="preserve">            ریال (</w:t>
             </w:r>
             <w:r>
               <w:rPr>
@@ -19586,7 +20286,26 @@
                 <w:szCs w:val="17"/>
                 <w:rtl/>
               </w:rPr>
-              <w:t xml:space="preserve">)                                                                                  </w:t>
+              <w:t xml:space="preserve">)  </w:t>
+            </w:r>
+            <w:proofErr w:type="spellStart"/>
+            <w:r>
+              <w:rPr>
+                <w:rFonts w:cs="B Nazanin"/>
+                <w:sz w:val="17"/>
+                <w:szCs w:val="17"/>
+              </w:rPr>
+              <w:t>Ghestbimehhorof</w:t>
+            </w:r>
+            <w:proofErr w:type="spellEnd"/>
+            <w:r>
+              <w:rPr>
+                <w:rFonts w:cs="B Nazanin" w:hint="cs"/>
+                <w:sz w:val="17"/>
+                <w:szCs w:val="17"/>
+                <w:rtl/>
+              </w:rPr>
+              <w:t xml:space="preserve">                   </w:t>
             </w:r>
             <w:r>
               <w:rPr>
@@ -20149,7 +20868,6 @@
                 <w:szCs w:val="17"/>
                 <w:rtl/>
               </w:rPr>
-              <w:lastRenderedPageBreak/>
               <w:t>تبصره ۹</w:t>
             </w:r>
             <w:r>
@@ -20716,6 +21434,7 @@
                 <w:szCs w:val="17"/>
                 <w:rtl/>
               </w:rPr>
+              <w:lastRenderedPageBreak/>
               <w:t xml:space="preserve">تبصره </w:t>
             </w:r>
             <w:r>
@@ -27837,14 +28556,24 @@
               </w:rPr>
               <w:t xml:space="preserve"> </w:t>
             </w:r>
-            <w:r>
-              <w:rPr>
-                <w:rFonts w:cs="B Nazanin" w:hint="cs"/>
-                <w:sz w:val="17"/>
-                <w:szCs w:val="17"/>
-                <w:rtl/>
-              </w:rPr>
-              <w:t xml:space="preserve">................................... </w:t>
+            <w:proofErr w:type="spellStart"/>
+            <w:r>
+              <w:rPr>
+                <w:rFonts w:cs="B Nazanin"/>
+                <w:sz w:val="17"/>
+                <w:szCs w:val="17"/>
+              </w:rPr>
+              <w:t>Tarikhtanzim</w:t>
+            </w:r>
+            <w:proofErr w:type="spellEnd"/>
+            <w:r>
+              <w:rPr>
+                <w:rFonts w:cs="B Nazanin" w:hint="cs"/>
+                <w:sz w:val="17"/>
+                <w:szCs w:val="17"/>
+                <w:rtl/>
+              </w:rPr>
+              <w:t xml:space="preserve"> </w:t>
             </w:r>
             <w:r>
               <w:rPr>
@@ -28746,10 +29475,10 @@
                 <v:path o:extrusionok="f" gradientshapeok="t" o:connecttype="rect"/>
                 <o:lock v:ext="edit" aspectratio="t"/>
               </v:shapetype>
-              <v:shape id="_x0000_i1025" type="#_x0000_t75" style="width:86pt;height:41.35pt">
+              <v:shape id="_x0000_i1025" type="#_x0000_t75" style="width:86.4pt;height:41.4pt">
                 <v:imagedata r:id="rId1" o:title=""/>
               </v:shape>
-              <o:OLEObject Type="Embed" ProgID="PBrush" ShapeID="_x0000_i1025" DrawAspect="Content" ObjectID="_1812702363" r:id="rId2"/>
+              <o:OLEObject Type="Embed" ProgID="PBrush" ShapeID="_x0000_i1025" DrawAspect="Content" ObjectID="_1812885308" r:id="rId2"/>
             </w:object>
           </w:r>
         </w:p>

</xml_diff>